<commit_message>
Add Folder sounds and folder word
</commit_message>
<xml_diff>
--- a/English/Overlord Volume 10 where.docx
+++ b/English/Overlord Volume 10 where.docx
@@ -429,25 +429,40 @@
     <w:p/>
     <w:p>
       <w:r>
+        <w:rPr>
+          <w:highlight w:val="yellow"/>
+        </w:rPr>
         <w:t xml:space="preserve">They did this to keep the </w:t>
       </w:r>
       <w:proofErr w:type="spellStart"/>
       <w:r>
+        <w:rPr>
+          <w:highlight w:val="yellow"/>
+        </w:rPr>
         <w:t>demihumans</w:t>
       </w:r>
       <w:proofErr w:type="spellEnd"/>
       <w:r>
+        <w:rPr>
+          <w:highlight w:val="yellow"/>
+        </w:rPr>
         <w:t xml:space="preserve"> from taking a single step onto their land.</w:t>
       </w:r>
     </w:p>
     <w:p/>
     <w:p>
       <w:r>
+        <w:rPr>
+          <w:highlight w:val="yellow"/>
+        </w:rPr>
         <w:lastRenderedPageBreak/>
         <w:t xml:space="preserve">They did this to let the world know that their land did not belong to the </w:t>
       </w:r>
       <w:proofErr w:type="spellStart"/>
       <w:r>
+        <w:rPr>
+          <w:highlight w:val="yellow"/>
+        </w:rPr>
         <w:t>demihumans</w:t>
       </w:r>
       <w:proofErr w:type="spellEnd"/>
@@ -458,14 +473,23 @@
     <w:p/>
     <w:p>
       <w:r>
+        <w:rPr>
+          <w:highlight w:val="yellow"/>
+        </w:rPr>
         <w:t xml:space="preserve">They did this so the </w:t>
       </w:r>
       <w:proofErr w:type="spellStart"/>
       <w:r>
+        <w:rPr>
+          <w:highlight w:val="yellow"/>
+        </w:rPr>
         <w:t>demihumans</w:t>
       </w:r>
       <w:proofErr w:type="spellEnd"/>
       <w:r>
+        <w:rPr>
+          <w:highlight w:val="yellow"/>
+        </w:rPr>
         <w:t xml:space="preserve"> would understand that any attempt to set foot on their land would be met by frenzied resistance.</w:t>
       </w:r>
     </w:p>
@@ -499,6 +523,9 @@
     <w:p/>
     <w:p>
       <w:r>
+        <w:rPr>
+          <w:highlight w:val="yellow"/>
+        </w:rPr>
         <w:t>Yet, the wall built for that purpose possessed a few problems.</w:t>
       </w:r>
     </w:p>
@@ -506,131 +533,217 @@
     <w:p>
       <w:proofErr w:type="gramStart"/>
       <w:r>
+        <w:rPr>
+          <w:highlight w:val="yellow"/>
+        </w:rPr>
         <w:t>In order to</w:t>
       </w:r>
       <w:proofErr w:type="gramEnd"/>
       <w:r>
+        <w:rPr>
+          <w:highlight w:val="yellow"/>
+        </w:rPr>
         <w:t xml:space="preserve"> keep it operating at full capacity, they had to keep a great deal of manpower permanently on site. The Holy Kingdom’s leadership had once calculated how much fighting strength would be required to defeat an invading tribe of </w:t>
       </w:r>
       <w:proofErr w:type="spellStart"/>
       <w:r>
+        <w:rPr>
+          <w:highlight w:val="yellow"/>
+        </w:rPr>
         <w:t>demihumans</w:t>
       </w:r>
       <w:proofErr w:type="spellEnd"/>
       <w:r>
+        <w:rPr>
+          <w:highlight w:val="yellow"/>
+        </w:rPr>
         <w:t xml:space="preserve">. The answer was that the country would collapse before the </w:t>
       </w:r>
       <w:proofErr w:type="spellStart"/>
       <w:r>
+        <w:rPr>
+          <w:highlight w:val="yellow"/>
+        </w:rPr>
         <w:t>demihumans</w:t>
       </w:r>
       <w:proofErr w:type="spellEnd"/>
       <w:r>
+        <w:rPr>
+          <w:highlight w:val="yellow"/>
+        </w:rPr>
         <w:t xml:space="preserve"> even attacked them.</w:t>
       </w:r>
     </w:p>
     <w:p/>
     <w:p>
       <w:r>
+        <w:rPr>
+          <w:highlight w:val="yellow"/>
+        </w:rPr>
         <w:t>While they did not have the luxury of raising troops which would go unused, there was a need to station an appropriate amount of manpower there.</w:t>
       </w:r>
     </w:p>
     <w:p/>
     <w:p>
       <w:r>
+        <w:rPr>
+          <w:highlight w:val="yellow"/>
+        </w:rPr>
         <w:t>In the Holy Kingdom’s history — after the construction of the wall — the gravest intrusion into their lands had come during an invasion which took place amidst the Long Rain.</w:t>
       </w:r>
     </w:p>
     <w:p/>
     <w:p>
       <w:r>
+        <w:rPr>
+          <w:highlight w:val="yellow"/>
+        </w:rPr>
         <w:t xml:space="preserve">It was a night attack, launched by a race called the </w:t>
       </w:r>
       <w:proofErr w:type="spellStart"/>
       <w:r>
+        <w:rPr>
+          <w:highlight w:val="yellow"/>
+        </w:rPr>
         <w:t>Srush</w:t>
       </w:r>
       <w:proofErr w:type="spellEnd"/>
       <w:r>
+        <w:rPr>
+          <w:highlight w:val="yellow"/>
+        </w:rPr>
         <w:t xml:space="preserve">, who possessed sucker-cup hands, tongues envenomed with a paralytic toxin which could extend a long way, and advanced members of their species could even change their skin color as though using the </w:t>
       </w:r>
       <w:r>
         <w:rPr>
           <w:rFonts w:ascii="MS Gothic" w:eastAsia="MS Gothic" w:hAnsi="MS Gothic" w:cs="MS Gothic" w:hint="eastAsia"/>
+          <w:highlight w:val="yellow"/>
         </w:rPr>
         <w:t>「</w:t>
       </w:r>
       <w:r>
+        <w:rPr>
+          <w:highlight w:val="yellow"/>
+        </w:rPr>
         <w:t>Camouflage</w:t>
       </w:r>
       <w:r>
         <w:rPr>
           <w:rFonts w:ascii="MS Gothic" w:eastAsia="MS Gothic" w:hAnsi="MS Gothic" w:cs="MS Gothic" w:hint="eastAsia"/>
+          <w:highlight w:val="yellow"/>
         </w:rPr>
         <w:t>」</w:t>
       </w:r>
       <w:r>
+        <w:rPr>
+          <w:highlight w:val="yellow"/>
+        </w:rPr>
         <w:t xml:space="preserve"> spell.</w:t>
       </w:r>
     </w:p>
     <w:p/>
     <w:p>
       <w:r>
+        <w:rPr>
+          <w:highlight w:val="yellow"/>
+        </w:rPr>
         <w:t xml:space="preserve">The </w:t>
       </w:r>
       <w:proofErr w:type="spellStart"/>
       <w:r>
+        <w:rPr>
+          <w:highlight w:val="yellow"/>
+        </w:rPr>
         <w:t>Srush</w:t>
       </w:r>
       <w:proofErr w:type="spellEnd"/>
       <w:r>
+        <w:rPr>
+          <w:highlight w:val="yellow"/>
+        </w:rPr>
         <w:t xml:space="preserve"> crossed the </w:t>
       </w:r>
       <w:proofErr w:type="gramStart"/>
       <w:r>
+        <w:rPr>
+          <w:highlight w:val="yellow"/>
+        </w:rPr>
         <w:t>wall, and</w:t>
       </w:r>
       <w:proofErr w:type="gramEnd"/>
       <w:r>
+        <w:rPr>
+          <w:highlight w:val="yellow"/>
+        </w:rPr>
         <w:t xml:space="preserve"> headed west.</w:t>
       </w:r>
     </w:p>
     <w:p/>
     <w:p>
       <w:r>
+        <w:rPr>
+          <w:highlight w:val="yellow"/>
+        </w:rPr>
         <w:t xml:space="preserve">Quite </w:t>
       </w:r>
       <w:proofErr w:type="gramStart"/>
       <w:r>
+        <w:rPr>
+          <w:highlight w:val="yellow"/>
+        </w:rPr>
         <w:t>a number of</w:t>
       </w:r>
       <w:proofErr w:type="gramEnd"/>
       <w:r>
+        <w:rPr>
+          <w:highlight w:val="yellow"/>
+        </w:rPr>
         <w:t xml:space="preserve"> villages had been lost to them, and such was the tragedy which had unfolded back then that to this day, there were still rumors about whether or not the </w:t>
       </w:r>
       <w:proofErr w:type="spellStart"/>
       <w:r>
+        <w:rPr>
+          <w:highlight w:val="yellow"/>
+        </w:rPr>
         <w:t>Srush</w:t>
       </w:r>
       <w:proofErr w:type="spellEnd"/>
       <w:r>
+        <w:rPr>
+          <w:highlight w:val="yellow"/>
+        </w:rPr>
         <w:t xml:space="preserve"> were still hiding within the borders of the Holy Kingdom.</w:t>
       </w:r>
     </w:p>
     <w:p/>
     <w:p>
       <w:r>
+        <w:rPr>
+          <w:highlight w:val="yellow"/>
+        </w:rPr>
         <w:t xml:space="preserve">They wanted to fully man the wall </w:t>
       </w:r>
       <w:proofErr w:type="gramStart"/>
       <w:r>
+        <w:rPr>
+          <w:highlight w:val="yellow"/>
+        </w:rPr>
         <w:t>in order to</w:t>
       </w:r>
       <w:proofErr w:type="gramEnd"/>
       <w:r>
-        <w:t xml:space="preserve"> prevent such a tragedy from occurring again, but stationing troops at every single point along its length would strain the nation. The compromise which the nation </w:t>
-      </w:r>
-      <w:r>
+        <w:rPr>
+          <w:highlight w:val="yellow"/>
+        </w:rPr>
+        <w:t xml:space="preserve"> prevent such a tragedy from occurring again, but stationing troops at every single point along its length would strain the nation. The compromise which the nation</w:t>
+      </w:r>
+      <w:r>
+        <w:t xml:space="preserve"> </w:t>
+      </w:r>
+      <w:r>
+        <w:rPr>
+          <w:highlight w:val="yellow"/>
+        </w:rPr>
         <w:lastRenderedPageBreak/>
         <w:t>came up with was to build small forts at fixed intervals along the walls. These strongpoints would then be overseen by several gigantic fortresses.</w:t>
       </w:r>
@@ -638,40 +751,64 @@
     <w:p/>
     <w:p>
       <w:r>
+        <w:rPr>
+          <w:highlight w:val="yellow"/>
+        </w:rPr>
         <w:t>They stationed a small number of troops in each of these strongpoints, their purpose being to fight extended battles down to the last man. If they encountered an enemy attack, they would immediately launch skyrockets to request reinforcements from the fortresses. In addition, there were companies of soldiers who would staff and patrol the fortresses, serving as reserve troops during emergencies, to be deployed flexibly as the situation required.</w:t>
       </w:r>
     </w:p>
     <w:p/>
     <w:p>
       <w:r>
+        <w:rPr>
+          <w:highlight w:val="yellow"/>
+        </w:rPr>
         <w:t xml:space="preserve">After putting these measures into practice, the </w:t>
       </w:r>
       <w:proofErr w:type="spellStart"/>
       <w:r>
+        <w:rPr>
+          <w:highlight w:val="yellow"/>
+        </w:rPr>
         <w:t>demihumans</w:t>
       </w:r>
       <w:proofErr w:type="spellEnd"/>
       <w:r>
+        <w:rPr>
+          <w:highlight w:val="yellow"/>
+        </w:rPr>
         <w:t xml:space="preserve"> had not managed to penetrate the wall again.</w:t>
       </w:r>
     </w:p>
     <w:p/>
     <w:p>
       <w:r>
+        <w:rPr>
+          <w:highlight w:val="yellow"/>
+        </w:rPr>
         <w:t>However, the diligent planning of the Holy Kingdom’s leadership back then had turned into a form of obsession. Even countermeasures like a defensive line of fortresses could not reassure them.</w:t>
       </w:r>
     </w:p>
     <w:p/>
     <w:p>
       <w:r>
+        <w:rPr>
+          <w:highlight w:val="yellow"/>
+        </w:rPr>
         <w:t xml:space="preserve">Indeed, it was an incredibly massive wall — to human beings. Yet, it was no threat whatsoever to races who were several times taller than humans or who possessed the ability of flight. For those reasons, even such a sturdy wall was by no means a guarantee of absolute safety when one considered the many special abilities of </w:t>
       </w:r>
       <w:proofErr w:type="spellStart"/>
       <w:r>
+        <w:rPr>
+          <w:highlight w:val="yellow"/>
+        </w:rPr>
         <w:t>demihumans</w:t>
       </w:r>
       <w:proofErr w:type="spellEnd"/>
       <w:r>
+        <w:rPr>
+          <w:highlight w:val="yellow"/>
+        </w:rPr>
         <w:t>.</w:t>
       </w:r>
     </w:p>

</xml_diff>

<commit_message>
Add Sound ep 4 and docs ep4
</commit_message>
<xml_diff>
--- a/English/Overlord Volume 10 where.docx
+++ b/English/Overlord Volume 10 where.docx
@@ -1554,129 +1554,295 @@
     </w:p>
     <w:p/>
     <w:p>
-      <w:proofErr w:type="spellStart"/>
-      <w:r>
+      <w:pPr>
+        <w:rPr>
+          <w:highlight w:val="yellow"/>
+        </w:rPr>
+      </w:pPr>
+      <w:proofErr w:type="spellStart"/>
+      <w:r>
+        <w:rPr>
+          <w:highlight w:val="yellow"/>
+        </w:rPr>
         <w:t>Olrand</w:t>
       </w:r>
       <w:proofErr w:type="spellEnd"/>
       <w:r>
+        <w:rPr>
+          <w:highlight w:val="yellow"/>
+        </w:rPr>
         <w:t xml:space="preserve"> </w:t>
       </w:r>
       <w:proofErr w:type="spellStart"/>
       <w:r>
+        <w:rPr>
+          <w:highlight w:val="yellow"/>
+        </w:rPr>
         <w:t>Camparno</w:t>
       </w:r>
       <w:proofErr w:type="spellEnd"/>
       <w:r>
+        <w:rPr>
+          <w:highlight w:val="yellow"/>
+        </w:rPr>
         <w:t>.</w:t>
       </w:r>
     </w:p>
-    <w:p/>
-    <w:p>
-      <w:r>
+    <w:p>
+      <w:pPr>
+        <w:rPr>
+          <w:highlight w:val="yellow"/>
+        </w:rPr>
+      </w:pPr>
+    </w:p>
+    <w:p>
+      <w:pPr>
+        <w:rPr>
+          <w:highlight w:val="yellow"/>
+        </w:rPr>
+      </w:pPr>
+      <w:r>
+        <w:rPr>
+          <w:highlight w:val="yellow"/>
+        </w:rPr>
         <w:t xml:space="preserve">He was a man of many accomplishments who, through his fighting skill alone, had earned the honor of being named one of the Holy Kingdom’s Nine Colors by the previous Holy King. </w:t>
       </w:r>
     </w:p>
-    <w:p/>
-    <w:p>
-      <w:r>
+    <w:p>
+      <w:pPr>
+        <w:rPr>
+          <w:highlight w:val="yellow"/>
+        </w:rPr>
+      </w:pPr>
+    </w:p>
+    <w:p>
+      <w:r>
+        <w:rPr>
+          <w:highlight w:val="yellow"/>
+        </w:rPr>
         <w:t xml:space="preserve">The reason why such a man remained at such a lowly post stemmed from two problems which </w:t>
       </w:r>
       <w:proofErr w:type="spellStart"/>
       <w:r>
+        <w:rPr>
+          <w:highlight w:val="yellow"/>
+        </w:rPr>
         <w:t>Olrand</w:t>
       </w:r>
       <w:proofErr w:type="spellEnd"/>
       <w:r>
+        <w:rPr>
+          <w:highlight w:val="yellow"/>
+        </w:rPr>
         <w:t xml:space="preserve"> had.</w:t>
       </w:r>
     </w:p>
     <w:p/>
     <w:p>
-      <w:r>
+      <w:pPr>
+        <w:rPr>
+          <w:highlight w:val="yellow"/>
+        </w:rPr>
+      </w:pPr>
+      <w:r>
+        <w:rPr>
+          <w:highlight w:val="yellow"/>
+        </w:rPr>
         <w:t>The first was because he was very free-spirited — he hated taking orders.</w:t>
       </w:r>
     </w:p>
-    <w:p/>
-    <w:p>
-      <w:r>
+    <w:p>
+      <w:pPr>
+        <w:rPr>
+          <w:highlight w:val="yellow"/>
+        </w:rPr>
+      </w:pPr>
+    </w:p>
+    <w:p>
+      <w:pPr>
+        <w:rPr>
+          <w:highlight w:val="yellow"/>
+        </w:rPr>
+      </w:pPr>
+      <w:r>
+        <w:rPr>
+          <w:highlight w:val="yellow"/>
+        </w:rPr>
         <w:t>The second was because he was obsessed with fighting skills.</w:t>
       </w:r>
     </w:p>
-    <w:p/>
-    <w:p>
-      <w:r>
+    <w:p>
+      <w:pPr>
+        <w:rPr>
+          <w:highlight w:val="yellow"/>
+        </w:rPr>
+      </w:pPr>
+    </w:p>
+    <w:p>
+      <w:pPr>
+        <w:rPr>
+          <w:highlight w:val="yellow"/>
+        </w:rPr>
+      </w:pPr>
+      <w:r>
+        <w:rPr>
+          <w:highlight w:val="yellow"/>
+        </w:rPr>
         <w:t xml:space="preserve">When these two points came together, they led to a way of life that said, “If you want to tell me what to do, beat the crap out of me first.” If he met a worthy foe he would say, “You look </w:t>
       </w:r>
       <w:proofErr w:type="gramStart"/>
       <w:r>
+        <w:rPr>
+          <w:highlight w:val="yellow"/>
+        </w:rPr>
         <w:t>pretty strong</w:t>
       </w:r>
       <w:proofErr w:type="gramEnd"/>
       <w:r>
+        <w:rPr>
+          <w:highlight w:val="yellow"/>
+        </w:rPr>
         <w:t xml:space="preserve">. How about sparring with me?” and then they would fight until one of them passed out. </w:t>
       </w:r>
     </w:p>
-    <w:p/>
-    <w:p>
-      <w:r>
+    <w:p>
+      <w:pPr>
+        <w:rPr>
+          <w:highlight w:val="yellow"/>
+        </w:rPr>
+      </w:pPr>
+    </w:p>
+    <w:p>
+      <w:r>
+        <w:rPr>
+          <w:highlight w:val="yellow"/>
+        </w:rPr>
         <w:t>This personality of his had led to many violent incidents involving nobles and his superiors, so he had been demoted over ten times already.</w:t>
       </w:r>
     </w:p>
     <w:p/>
     <w:p>
-      <w:r>
+      <w:pPr>
+        <w:rPr>
+          <w:highlight w:val="yellow"/>
+        </w:rPr>
+      </w:pPr>
+      <w:r>
+        <w:rPr>
+          <w:highlight w:val="yellow"/>
+        </w:rPr>
         <w:t xml:space="preserve">There was no need for people who could not obey orders in the </w:t>
       </w:r>
       <w:proofErr w:type="gramStart"/>
       <w:r>
+        <w:rPr>
+          <w:highlight w:val="yellow"/>
+        </w:rPr>
         <w:t>military</w:t>
       </w:r>
       <w:proofErr w:type="gramEnd"/>
       <w:r>
+        <w:rPr>
+          <w:highlight w:val="yellow"/>
+        </w:rPr>
         <w:t xml:space="preserve"> and they were universally loathed as well. Under normal circumstances, it would hardly have been strange if he were disciplined or </w:t>
       </w:r>
       <w:r>
+        <w:rPr>
+          <w:highlight w:val="yellow"/>
+        </w:rPr>
         <w:lastRenderedPageBreak/>
         <w:t>dishonorably discharged. However, he had not met with such a fate, purely due to his strength. In addition, there were those who admired men like him.</w:t>
       </w:r>
     </w:p>
-    <w:p/>
-    <w:p>
-      <w:r>
+    <w:p>
+      <w:pPr>
+        <w:rPr>
+          <w:highlight w:val="yellow"/>
+        </w:rPr>
+      </w:pPr>
+    </w:p>
+    <w:p>
+      <w:pPr>
+        <w:rPr>
+          <w:highlight w:val="yellow"/>
+        </w:rPr>
+      </w:pPr>
+      <w:r>
+        <w:rPr>
+          <w:highlight w:val="yellow"/>
+        </w:rPr>
         <w:t xml:space="preserve">The rough sorts who were unhappy about being ordered about by destitute nobles found </w:t>
       </w:r>
       <w:proofErr w:type="spellStart"/>
       <w:r>
+        <w:rPr>
+          <w:highlight w:val="yellow"/>
+        </w:rPr>
         <w:t>Olrand’s</w:t>
       </w:r>
       <w:proofErr w:type="spellEnd"/>
       <w:r>
+        <w:rPr>
+          <w:highlight w:val="yellow"/>
+        </w:rPr>
         <w:t xml:space="preserve"> way of living by the strength of his arm most </w:t>
       </w:r>
       <w:proofErr w:type="gramStart"/>
       <w:r>
+        <w:rPr>
+          <w:highlight w:val="yellow"/>
+        </w:rPr>
         <w:t>thrilling</w:t>
       </w:r>
       <w:proofErr w:type="gramEnd"/>
     </w:p>
-    <w:p/>
-    <w:p>
-      <w:r>
+    <w:p>
+      <w:pPr>
+        <w:rPr>
+          <w:highlight w:val="yellow"/>
+        </w:rPr>
+      </w:pPr>
+    </w:p>
+    <w:p>
+      <w:pPr>
+        <w:rPr>
+          <w:highlight w:val="yellow"/>
+        </w:rPr>
+      </w:pPr>
+      <w:r>
+        <w:rPr>
+          <w:highlight w:val="yellow"/>
+        </w:rPr>
         <w:t>His unit was a squad of delinquents composed of such violent people — no, they were more of a gang.</w:t>
       </w:r>
     </w:p>
-    <w:p/>
-    <w:p>
-      <w:r>
+    <w:p>
+      <w:pPr>
+        <w:rPr>
+          <w:highlight w:val="yellow"/>
+        </w:rPr>
+      </w:pPr>
+    </w:p>
+    <w:p>
+      <w:r>
+        <w:rPr>
+          <w:highlight w:val="yellow"/>
+        </w:rPr>
         <w:t xml:space="preserve">They were quite numerous, so calling them a company would not have been out of place. In addition, its members may not have been </w:t>
       </w:r>
       <w:proofErr w:type="spellStart"/>
       <w:r>
+        <w:rPr>
+          <w:highlight w:val="yellow"/>
+        </w:rPr>
         <w:t>Olrand’s</w:t>
       </w:r>
       <w:proofErr w:type="spellEnd"/>
       <w:r>
+        <w:rPr>
+          <w:highlight w:val="yellow"/>
+        </w:rPr>
         <w:t xml:space="preserve"> equals, but they were all skilled fighters, which led to him assuming an unofficial post which his superiors could not tolerate, but which they could do nothing about.</w:t>
       </w:r>
     </w:p>
@@ -1709,196 +1875,431 @@
     </w:p>
     <w:p/>
     <w:p>
-      <w:proofErr w:type="spellStart"/>
-      <w:r>
+      <w:pPr>
+        <w:rPr>
+          <w:highlight w:val="yellow"/>
+        </w:rPr>
+      </w:pPr>
+      <w:proofErr w:type="spellStart"/>
+      <w:r>
+        <w:rPr>
+          <w:highlight w:val="yellow"/>
+        </w:rPr>
         <w:t>Olrand</w:t>
       </w:r>
       <w:proofErr w:type="spellEnd"/>
       <w:r>
+        <w:rPr>
+          <w:highlight w:val="yellow"/>
+        </w:rPr>
         <w:t xml:space="preserve"> glanced around, and after verifying the identity of the man approaching them, a smile appeared on his face, like that of a carnivore about to pounce its prey.</w:t>
       </w:r>
     </w:p>
-    <w:p/>
-    <w:p>
-      <w:r>
+    <w:p>
+      <w:pPr>
+        <w:rPr>
+          <w:highlight w:val="yellow"/>
+        </w:rPr>
+      </w:pPr>
+    </w:p>
+    <w:p>
+      <w:pPr>
+        <w:rPr>
+          <w:highlight w:val="yellow"/>
+        </w:rPr>
+      </w:pPr>
+      <w:r>
+        <w:rPr>
+          <w:highlight w:val="yellow"/>
+        </w:rPr>
         <w:t xml:space="preserve">That man seemed quite slender in comparison to </w:t>
       </w:r>
       <w:proofErr w:type="spellStart"/>
       <w:r>
+        <w:rPr>
+          <w:highlight w:val="yellow"/>
+        </w:rPr>
         <w:t>Olrand’s</w:t>
       </w:r>
       <w:proofErr w:type="spellEnd"/>
       <w:r>
+        <w:rPr>
+          <w:highlight w:val="yellow"/>
+        </w:rPr>
         <w:t xml:space="preserve"> brawny form. However, his was not the scrawniness of a twig. Rather, he had a wiry, steely look about him. If one forged and reforged a man, burning away everything unrelated to his intended function, it would produce a textbook slimness of the kind he embodied.</w:t>
       </w:r>
     </w:p>
-    <w:p/>
-    <w:p>
-      <w:r>
-        <w:t xml:space="preserve">In addition, his narrow eyes were keen, as though he was about to attack at any moment. Then there were his narrow pupils which did not look like they belonged to anyone engaged in a legitimate enterprise. In polite terms, he was an assassin. In less than polite terms, he was a mass murderer. </w:t>
-      </w:r>
-    </w:p>
-    <w:p/>
-    <w:p>
-      <w:r>
+    <w:p>
+      <w:pPr>
+        <w:rPr>
+          <w:highlight w:val="yellow"/>
+        </w:rPr>
+      </w:pPr>
+    </w:p>
+    <w:p>
+      <w:r>
+        <w:rPr>
+          <w:highlight w:val="yellow"/>
+        </w:rPr>
+        <w:t>In addition, his narrow eyes were keen, as though he was about to attack at any moment. Then there were his narrow pupils which did not look like they belonged to anyone engaged in a legitimate enterprise. In polite terms, he was an assassin. In less than polite terms, he was a mass murderer.</w:t>
+      </w:r>
+      <w:r>
+        <w:t xml:space="preserve"> </w:t>
+      </w:r>
+    </w:p>
+    <w:p/>
+    <w:p>
+      <w:pPr>
+        <w:rPr>
+          <w:highlight w:val="yellow"/>
+        </w:rPr>
+      </w:pPr>
+      <w:r>
+        <w:rPr>
+          <w:highlight w:val="yellow"/>
+        </w:rPr>
         <w:t>“Speak of the devil and here he comes. Fancy meeting you here, Night Shift-</w:t>
       </w:r>
       <w:proofErr w:type="spellStart"/>
       <w:r>
+        <w:rPr>
+          <w:highlight w:val="yellow"/>
+        </w:rPr>
         <w:t>san</w:t>
       </w:r>
       <w:proofErr w:type="spellEnd"/>
       <w:r>
+        <w:rPr>
+          <w:highlight w:val="yellow"/>
+        </w:rPr>
         <w:t>. Nice to see you~”</w:t>
       </w:r>
     </w:p>
-    <w:p/>
-    <w:p>
-      <w:r>
+    <w:p>
+      <w:pPr>
+        <w:rPr>
+          <w:highlight w:val="yellow"/>
+        </w:rPr>
+      </w:pPr>
+    </w:p>
+    <w:p>
+      <w:pPr>
+        <w:rPr>
+          <w:highlight w:val="yellow"/>
+        </w:rPr>
+      </w:pPr>
+      <w:r>
+        <w:rPr>
+          <w:highlight w:val="yellow"/>
+        </w:rPr>
         <w:t xml:space="preserve">The other man made no sound as he approached them with silent footsteps. He was dressed very differently from </w:t>
       </w:r>
       <w:proofErr w:type="spellStart"/>
       <w:r>
+        <w:rPr>
+          <w:highlight w:val="yellow"/>
+        </w:rPr>
         <w:t>Olrand</w:t>
       </w:r>
       <w:proofErr w:type="spellEnd"/>
       <w:r>
+        <w:rPr>
+          <w:highlight w:val="yellow"/>
+        </w:rPr>
         <w:t>.</w:t>
       </w:r>
     </w:p>
-    <w:p/>
-    <w:p>
-      <w:proofErr w:type="spellStart"/>
-      <w:r>
+    <w:p>
+      <w:pPr>
+        <w:rPr>
+          <w:highlight w:val="yellow"/>
+        </w:rPr>
+      </w:pPr>
+    </w:p>
+    <w:p>
+      <w:pPr>
+        <w:rPr>
+          <w:highlight w:val="yellow"/>
+        </w:rPr>
+      </w:pPr>
+      <w:proofErr w:type="spellStart"/>
+      <w:r>
+        <w:rPr>
+          <w:highlight w:val="yellow"/>
+        </w:rPr>
         <w:lastRenderedPageBreak/>
         <w:t>Olrand</w:t>
       </w:r>
       <w:proofErr w:type="spellEnd"/>
       <w:r>
+        <w:rPr>
+          <w:highlight w:val="yellow"/>
+        </w:rPr>
         <w:t xml:space="preserve"> and the men around him wore suits of heavy leather armor made from the hides of magical beasts called </w:t>
       </w:r>
       <w:proofErr w:type="spellStart"/>
       <w:r>
+        <w:rPr>
+          <w:highlight w:val="yellow"/>
+        </w:rPr>
         <w:t>Lanca</w:t>
       </w:r>
       <w:proofErr w:type="spellEnd"/>
       <w:r>
+        <w:rPr>
+          <w:highlight w:val="yellow"/>
+        </w:rPr>
         <w:t xml:space="preserve"> Cattle. In addition, they carried small round shields and single-edged swords, the standard outfit of the Holy Kingdom’s superior troops. Incidentally, </w:t>
       </w:r>
       <w:proofErr w:type="spellStart"/>
       <w:r>
+        <w:rPr>
+          <w:highlight w:val="yellow"/>
+        </w:rPr>
         <w:t>Olrand</w:t>
       </w:r>
       <w:proofErr w:type="spellEnd"/>
       <w:r>
+        <w:rPr>
+          <w:highlight w:val="yellow"/>
+        </w:rPr>
         <w:t xml:space="preserve"> was the only one who had eight of those swords at his waist.</w:t>
       </w:r>
     </w:p>
     <w:p>
-      <w:r>
+      <w:pPr>
+        <w:rPr>
+          <w:highlight w:val="yellow"/>
+        </w:rPr>
+      </w:pPr>
+      <w:r>
+        <w:rPr>
+          <w:highlight w:val="yellow"/>
+        </w:rPr>
         <w:t xml:space="preserve"> </w:t>
       </w:r>
     </w:p>
     <w:p>
       <w:r>
+        <w:rPr>
+          <w:highlight w:val="yellow"/>
+        </w:rPr>
         <w:t>In contrast to that, the other man wore a suit of enchanted light leather armor. There was an owl crest stitched on his right chest, while the emblem of the Holy Kingdom adorned his left.</w:t>
       </w:r>
     </w:p>
     <w:p/>
     <w:p>
-      <w:r>
+      <w:pPr>
+        <w:rPr>
+          <w:highlight w:val="yellow"/>
+        </w:rPr>
+      </w:pPr>
+      <w:r>
+        <w:rPr>
+          <w:highlight w:val="yellow"/>
+        </w:rPr>
         <w:t>“...</w:t>
       </w:r>
       <w:proofErr w:type="spellStart"/>
       <w:r>
+        <w:rPr>
+          <w:highlight w:val="yellow"/>
+        </w:rPr>
         <w:t>Olrand</w:t>
       </w:r>
       <w:proofErr w:type="spellEnd"/>
       <w:r>
+        <w:rPr>
+          <w:highlight w:val="yellow"/>
+        </w:rPr>
         <w:t>. I haven’t received your shift report yet. Also, is that the attitude you ought to be taking with a superior? That’s practically insubordination. How many times do I have to remind you of that?”</w:t>
       </w:r>
     </w:p>
-    <w:p/>
-    <w:p>
-      <w:r>
+    <w:p>
+      <w:pPr>
+        <w:rPr>
+          <w:highlight w:val="yellow"/>
+        </w:rPr>
+      </w:pPr>
+    </w:p>
+    <w:p>
+      <w:pPr>
+        <w:rPr>
+          <w:highlight w:val="yellow"/>
+        </w:rPr>
+      </w:pPr>
+      <w:r>
+        <w:rPr>
+          <w:highlight w:val="yellow"/>
+        </w:rPr>
         <w:t>“Well, do forgive me, Platoon Sergeant-</w:t>
       </w:r>
       <w:proofErr w:type="spellStart"/>
       <w:r>
+        <w:rPr>
+          <w:highlight w:val="yellow"/>
+        </w:rPr>
         <w:t>dono</w:t>
       </w:r>
       <w:proofErr w:type="spellEnd"/>
       <w:r>
+        <w:rPr>
+          <w:highlight w:val="yellow"/>
+        </w:rPr>
         <w:t>.”</w:t>
       </w:r>
     </w:p>
-    <w:p/>
-    <w:p>
-      <w:r>
+    <w:p>
+      <w:pPr>
+        <w:rPr>
+          <w:highlight w:val="yellow"/>
+        </w:rPr>
+      </w:pPr>
+    </w:p>
+    <w:p>
+      <w:pPr>
+        <w:rPr>
+          <w:highlight w:val="yellow"/>
+        </w:rPr>
+      </w:pPr>
+      <w:r>
+        <w:rPr>
+          <w:highlight w:val="yellow"/>
+        </w:rPr>
         <w:t xml:space="preserve">As </w:t>
       </w:r>
       <w:proofErr w:type="spellStart"/>
       <w:r>
+        <w:rPr>
+          <w:highlight w:val="yellow"/>
+        </w:rPr>
         <w:t>Olrand</w:t>
       </w:r>
       <w:proofErr w:type="spellEnd"/>
       <w:r>
+        <w:rPr>
+          <w:highlight w:val="yellow"/>
+        </w:rPr>
         <w:t xml:space="preserve"> saluted him sloppily, the men under him saluted as well. It was a proper salute, the kind which they would never give a nobleman or any mere superior officer. It was a salute which showed genuine respect.</w:t>
       </w:r>
     </w:p>
-    <w:p/>
-    <w:p>
-      <w:r>
+    <w:p>
+      <w:pPr>
+        <w:rPr>
+          <w:highlight w:val="yellow"/>
+        </w:rPr>
+      </w:pPr>
+    </w:p>
+    <w:p>
+      <w:pPr>
+        <w:rPr>
+          <w:highlight w:val="yellow"/>
+        </w:rPr>
+      </w:pPr>
+      <w:r>
+        <w:rPr>
+          <w:highlight w:val="yellow"/>
+        </w:rPr>
         <w:t xml:space="preserve">The man sighed with a </w:t>
       </w:r>
       <w:proofErr w:type="spellStart"/>
       <w:r>
+        <w:rPr>
+          <w:highlight w:val="yellow"/>
+        </w:rPr>
         <w:t>haaah</w:t>
       </w:r>
       <w:proofErr w:type="spellEnd"/>
       <w:r>
+        <w:rPr>
+          <w:highlight w:val="yellow"/>
+        </w:rPr>
         <w:t>. It was a sigh made by one who knew that his conduct was unacceptable, but who also knew that lecturing him about it would be pointless.</w:t>
       </w:r>
     </w:p>
-    <w:p/>
-    <w:p>
-      <w:r>
+    <w:p>
+      <w:pPr>
+        <w:rPr>
+          <w:highlight w:val="yellow"/>
+        </w:rPr>
+      </w:pPr>
+    </w:p>
+    <w:p>
+      <w:r>
+        <w:rPr>
+          <w:highlight w:val="yellow"/>
+        </w:rPr>
         <w:t>Sorry, boss. Old habits die hard, as they say.</w:t>
       </w:r>
     </w:p>
     <w:p/>
     <w:p>
-      <w:r>
+      <w:pPr>
+        <w:rPr>
+          <w:highlight w:val="yellow"/>
+        </w:rPr>
+      </w:pPr>
+      <w:r>
+        <w:rPr>
+          <w:highlight w:val="yellow"/>
+        </w:rPr>
         <w:t xml:space="preserve">The reason why </w:t>
       </w:r>
       <w:proofErr w:type="spellStart"/>
       <w:r>
+        <w:rPr>
+          <w:highlight w:val="yellow"/>
+        </w:rPr>
         <w:t>Olrand</w:t>
       </w:r>
       <w:proofErr w:type="spellEnd"/>
       <w:r>
+        <w:rPr>
+          <w:highlight w:val="yellow"/>
+        </w:rPr>
         <w:t xml:space="preserve"> saluted this man, however reluctantly, was because he had defeated </w:t>
       </w:r>
       <w:proofErr w:type="spellStart"/>
       <w:r>
+        <w:rPr>
+          <w:highlight w:val="yellow"/>
+        </w:rPr>
         <w:t>Olrand</w:t>
       </w:r>
       <w:proofErr w:type="spellEnd"/>
       <w:r>
+        <w:rPr>
+          <w:highlight w:val="yellow"/>
+        </w:rPr>
         <w:t>.</w:t>
       </w:r>
     </w:p>
-    <w:p/>
-    <w:p>
-      <w:r>
+    <w:p>
+      <w:pPr>
+        <w:rPr>
+          <w:highlight w:val="yellow"/>
+        </w:rPr>
+      </w:pPr>
+    </w:p>
+    <w:p>
+      <w:r>
+        <w:rPr>
+          <w:highlight w:val="yellow"/>
+        </w:rPr>
         <w:t xml:space="preserve">I’d like to beat you once before I leave this place. On your terms. Don’t you think, Platoon Sergeant Pavel </w:t>
       </w:r>
       <w:proofErr w:type="spellStart"/>
       <w:r>
+        <w:rPr>
+          <w:highlight w:val="yellow"/>
+        </w:rPr>
         <w:t>Baraja</w:t>
       </w:r>
       <w:proofErr w:type="spellEnd"/>
       <w:r>
+        <w:rPr>
+          <w:highlight w:val="yellow"/>
+        </w:rPr>
         <w:t>?</w:t>
       </w:r>
     </w:p>

</xml_diff>